<commit_message>
Minor last minute adjustments
</commit_message>
<xml_diff>
--- a/FYP-Documents/DECLARATION.docx
+++ b/FYP-Documents/DECLARATION.docx
@@ -1,6 +1,6 @@
 
 <file path=word/document.xml><?xml version="1.0" encoding="utf-8"?>
-<w:document xmlns:wpc="http://schemas.microsoft.com/office/word/2010/wordprocessingCanvas" xmlns:cx="http://schemas.microsoft.com/office/drawing/2014/chartex" xmlns:cx1="http://schemas.microsoft.com/office/drawing/2015/9/8/chartex" xmlns:cx2="http://schemas.microsoft.com/office/drawing/2015/10/21/chartex" xmlns:cx3="http://schemas.microsoft.com/office/drawing/2016/5/9/chartex" xmlns:cx4="http://schemas.microsoft.com/office/drawing/2016/5/10/chartex" xmlns:cx5="http://schemas.microsoft.com/office/drawing/2016/5/11/chartex" xmlns:cx6="http://schemas.microsoft.com/office/drawing/2016/5/12/chartex" xmlns:cx7="http://schemas.microsoft.com/office/drawing/2016/5/13/chartex" xmlns:cx8="http://schemas.microsoft.com/office/drawing/2016/5/14/chartex" xmlns:mc="http://schemas.openxmlformats.org/markup-compatibility/2006" xmlns:aink="http://schemas.microsoft.com/office/drawing/2016/ink" xmlns:am3d="http://schemas.microsoft.com/office/drawing/2017/model3d" xmlns:o="urn:schemas-microsoft-com:office:office" xmlns:r="http://schemas.openxmlformats.org/officeDocument/2006/relationships" xmlns:m="http://schemas.openxmlformats.org/officeDocument/2006/math" xmlns:v="urn:schemas-microsoft-com:vml" xmlns:wp14="http://schemas.microsoft.com/office/word/2010/wordprocessingDrawing" xmlns:wp="http://schemas.openxmlformats.org/drawingml/2006/wordprocessingDrawing" xmlns:w10="urn:schemas-microsoft-com:office:word" xmlns:w="http://schemas.openxmlformats.org/wordprocessingml/2006/main" xmlns:w14="http://schemas.microsoft.com/office/word/2010/wordml" xmlns:w15="http://schemas.microsoft.com/office/word/2012/wordml" xmlns:w16cid="http://schemas.microsoft.com/office/word/2016/wordml/cid" xmlns:w16se="http://schemas.microsoft.com/office/word/2015/wordml/symex" xmlns:wpg="http://schemas.microsoft.com/office/word/2010/wordprocessingGroup" xmlns:wpi="http://schemas.microsoft.com/office/word/2010/wordprocessingInk" xmlns:wne="http://schemas.microsoft.com/office/word/2006/wordml" xmlns:wps="http://schemas.microsoft.com/office/word/2010/wordprocessingShape" mc:Ignorable="w14 w15 w16se w16cid wp14">
+<w:document xmlns:wpc="http://schemas.microsoft.com/office/word/2010/wordprocessingCanvas" xmlns:cx="http://schemas.microsoft.com/office/drawing/2014/chartex" xmlns:cx1="http://schemas.microsoft.com/office/drawing/2015/9/8/chartex" xmlns:cx2="http://schemas.microsoft.com/office/drawing/2015/10/21/chartex" xmlns:cx3="http://schemas.microsoft.com/office/drawing/2016/5/9/chartex" xmlns:cx4="http://schemas.microsoft.com/office/drawing/2016/5/10/chartex" xmlns:cx5="http://schemas.microsoft.com/office/drawing/2016/5/11/chartex" xmlns:cx6="http://schemas.microsoft.com/office/drawing/2016/5/12/chartex" xmlns:cx7="http://schemas.microsoft.com/office/drawing/2016/5/13/chartex" xmlns:cx8="http://schemas.microsoft.com/office/drawing/2016/5/14/chartex" xmlns:mc="http://schemas.openxmlformats.org/markup-compatibility/2006" xmlns:aink="http://schemas.microsoft.com/office/drawing/2016/ink" xmlns:am3d="http://schemas.microsoft.com/office/drawing/2017/model3d" xmlns:o="urn:schemas-microsoft-com:office:office" xmlns:oel="http://schemas.microsoft.com/office/2019/extlst" xmlns:r="http://schemas.openxmlformats.org/officeDocument/2006/relationships" xmlns:m="http://schemas.openxmlformats.org/officeDocument/2006/math" xmlns:v="urn:schemas-microsoft-com:vml" xmlns:wp14="http://schemas.microsoft.com/office/word/2010/wordprocessingDrawing" xmlns:wp="http://schemas.openxmlformats.org/drawingml/2006/wordprocessingDrawing" xmlns:w10="urn:schemas-microsoft-com:office:word" xmlns:w="http://schemas.openxmlformats.org/wordprocessingml/2006/main" xmlns:w14="http://schemas.microsoft.com/office/word/2010/wordml" xmlns:w15="http://schemas.microsoft.com/office/word/2012/wordml" xmlns:w16cex="http://schemas.microsoft.com/office/word/2018/wordml/cex" xmlns:w16cid="http://schemas.microsoft.com/office/word/2016/wordml/cid" xmlns:w16="http://schemas.microsoft.com/office/word/2018/wordml" xmlns:w16sdtdh="http://schemas.microsoft.com/office/word/2020/wordml/sdtdatahash" xmlns:w16se="http://schemas.microsoft.com/office/word/2015/wordml/symex" xmlns:wpg="http://schemas.microsoft.com/office/word/2010/wordprocessingGroup" xmlns:wpi="http://schemas.microsoft.com/office/word/2010/wordprocessingInk" xmlns:wne="http://schemas.microsoft.com/office/word/2006/wordml" xmlns:wps="http://schemas.microsoft.com/office/word/2010/wordprocessingShape" mc:Ignorable="w14 w15 w16se w16cid w16 w16cex w16sdtdh wp14">
   <w:body>
     <w:p>
       <w:pPr>
@@ -48,7 +48,7 @@
         <mc:AlternateContent>
           <mc:Choice Requires="wps">
             <w:drawing>
-              <wp:anchor distT="45720" distB="45720" distL="114300" distR="114300" simplePos="0" relativeHeight="251659264" behindDoc="0" locked="0" layoutInCell="1" allowOverlap="1">
+              <wp:anchor distT="45720" distB="45720" distL="114300" distR="114300" simplePos="0" relativeHeight="251659264" behindDoc="0" locked="0" layoutInCell="1" allowOverlap="1" wp14:anchorId="53069B09" wp14:editId="3F768DDF">
                 <wp:simplePos x="0" y="0"/>
                 <wp:positionH relativeFrom="column">
                   <wp:posOffset>238125</wp:posOffset>
@@ -104,21 +104,7 @@
                                 <w:b/>
                                 <w:lang w:val="en-US"/>
                               </w:rPr>
-                              <w:t>Work submitted for assessment which does not include this declaration will not be</w:t>
-                            </w:r>
-                            <w:r>
-                              <w:rPr>
-                                <w:b/>
-                                <w:lang w:val="en-US"/>
-                              </w:rPr>
-                              <w:t xml:space="preserve"> </w:t>
-                            </w:r>
-                            <w:r>
-                              <w:rPr>
-                                <w:b/>
-                                <w:lang w:val="en-US"/>
-                              </w:rPr>
-                              <w:t>assessed.</w:t>
+                              <w:t>Work submitted for assessment which does not include this declaration will not be assessed.</w:t>
                             </w:r>
                           </w:p>
                         </w:txbxContent>
@@ -140,11 +126,11 @@
           </mc:Choice>
           <mc:Fallback>
             <w:pict>
-              <v:shapetype id="_x0000_t202" coordsize="21600,21600" o:spt="202" path="m,l,21600r21600,l21600,xe">
+              <v:shapetype w14:anchorId="53069B09" id="_x0000_t202" coordsize="21600,21600" o:spt="202" path="m,l,21600r21600,l21600,xe">
                 <v:stroke joinstyle="miter"/>
                 <v:path gradientshapeok="t" o:connecttype="rect"/>
               </v:shapetype>
-              <v:shape id="Text Box 2" o:spid="_x0000_s1026" type="#_x0000_t202" style="position:absolute;margin-left:18.75pt;margin-top:.4pt;width:373.1pt;height:35.25pt;z-index:251659264;visibility:visible;mso-wrap-style:square;mso-width-percent:0;mso-height-percent:0;mso-wrap-distance-left:9pt;mso-wrap-distance-top:3.6pt;mso-wrap-distance-right:9pt;mso-wrap-distance-bottom:3.6pt;mso-position-horizontal:absolute;mso-position-horizontal-relative:text;mso-position-vertical:absolute;mso-position-vertical-relative:text;mso-width-percent:0;mso-height-percent:0;mso-width-relative:margin;mso-height-relative:margin;v-text-anchor:top" o:gfxdata="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">
+              <v:shape id="Text Box 2" o:spid="_x0000_s1026" type="#_x0000_t202" style="position:absolute;margin-left:18.75pt;margin-top:.4pt;width:373.1pt;height:35.25pt;z-index:251659264;visibility:visible;mso-wrap-style:square;mso-width-percent:0;mso-height-percent:0;mso-wrap-distance-left:9pt;mso-wrap-distance-top:3.6pt;mso-wrap-distance-right:9pt;mso-wrap-distance-bottom:3.6pt;mso-position-horizontal:absolute;mso-position-horizontal-relative:text;mso-position-vertical:absolute;mso-position-vertical-relative:text;mso-width-percent:0;mso-height-percent:0;mso-width-relative:margin;mso-height-relative:margin;v-text-anchor:top" o:gfxdata="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">
                 <v:textbox>
                   <w:txbxContent>
                     <w:p>
@@ -160,21 +146,7 @@
                           <w:b/>
                           <w:lang w:val="en-US"/>
                         </w:rPr>
-                        <w:t>Work submitted for assessment which does not include this declaration will not be</w:t>
-                      </w:r>
-                      <w:r>
-                        <w:rPr>
-                          <w:b/>
-                          <w:lang w:val="en-US"/>
-                        </w:rPr>
-                        <w:t xml:space="preserve"> </w:t>
-                      </w:r>
-                      <w:r>
-                        <w:rPr>
-                          <w:b/>
-                          <w:lang w:val="en-US"/>
-                        </w:rPr>
-                        <w:t>assessed.</w:t>
+                        <w:t>Work submitted for assessment which does not include this declaration will not be assessed.</w:t>
                       </w:r>
                     </w:p>
                   </w:txbxContent>
@@ -417,10 +389,20 @@
         <w:rPr>
           <w:lang w:val="en-US"/>
         </w:rPr>
-        <w:t>25/04/2023</w:t>
-      </w:r>
-      <w:bookmarkStart w:id="0" w:name="_GoBack"/>
-      <w:bookmarkEnd w:id="0"/>
+        <w:t>2</w:t>
+      </w:r>
+      <w:r>
+        <w:rPr>
+          <w:lang w:val="en-US"/>
+        </w:rPr>
+        <w:t>6</w:t>
+      </w:r>
+      <w:r>
+        <w:rPr>
+          <w:lang w:val="en-US"/>
+        </w:rPr>
+        <w:t>/04/2023</w:t>
+      </w:r>
     </w:p>
     <w:p>
       <w:pPr>
@@ -535,7 +517,7 @@
 </file>
 
 <file path=word/numbering.xml><?xml version="1.0" encoding="utf-8"?>
-<w:numbering xmlns:wpc="http://schemas.microsoft.com/office/word/2010/wordprocessingCanvas" xmlns:cx="http://schemas.microsoft.com/office/drawing/2014/chartex" xmlns:cx1="http://schemas.microsoft.com/office/drawing/2015/9/8/chartex" xmlns:cx2="http://schemas.microsoft.com/office/drawing/2015/10/21/chartex" xmlns:cx3="http://schemas.microsoft.com/office/drawing/2016/5/9/chartex" xmlns:cx4="http://schemas.microsoft.com/office/drawing/2016/5/10/chartex" xmlns:cx5="http://schemas.microsoft.com/office/drawing/2016/5/11/chartex" xmlns:cx6="http://schemas.microsoft.com/office/drawing/2016/5/12/chartex" xmlns:cx7="http://schemas.microsoft.com/office/drawing/2016/5/13/chartex" xmlns:cx8="http://schemas.microsoft.com/office/drawing/2016/5/14/chartex" xmlns:mc="http://schemas.openxmlformats.org/markup-compatibility/2006" xmlns:aink="http://schemas.microsoft.com/office/drawing/2016/ink" xmlns:am3d="http://schemas.microsoft.com/office/drawing/2017/model3d" xmlns:o="urn:schemas-microsoft-com:office:office" xmlns:r="http://schemas.openxmlformats.org/officeDocument/2006/relationships" xmlns:m="http://schemas.openxmlformats.org/officeDocument/2006/math" xmlns:v="urn:schemas-microsoft-com:vml" xmlns:wp14="http://schemas.microsoft.com/office/word/2010/wordprocessingDrawing" xmlns:wp="http://schemas.openxmlformats.org/drawingml/2006/wordprocessingDrawing" xmlns:w10="urn:schemas-microsoft-com:office:word" xmlns:w="http://schemas.openxmlformats.org/wordprocessingml/2006/main" xmlns:w14="http://schemas.microsoft.com/office/word/2010/wordml" xmlns:w15="http://schemas.microsoft.com/office/word/2012/wordml" xmlns:w16cid="http://schemas.microsoft.com/office/word/2016/wordml/cid" xmlns:w16se="http://schemas.microsoft.com/office/word/2015/wordml/symex" xmlns:wpg="http://schemas.microsoft.com/office/word/2010/wordprocessingGroup" xmlns:wpi="http://schemas.microsoft.com/office/word/2010/wordprocessingInk" xmlns:wne="http://schemas.microsoft.com/office/word/2006/wordml" xmlns:wps="http://schemas.microsoft.com/office/word/2010/wordprocessingShape" mc:Ignorable="w14 w15 w16se w16cid wp14">
+<w:numbering xmlns:wpc="http://schemas.microsoft.com/office/word/2010/wordprocessingCanvas" xmlns:cx="http://schemas.microsoft.com/office/drawing/2014/chartex" xmlns:cx1="http://schemas.microsoft.com/office/drawing/2015/9/8/chartex" xmlns:cx2="http://schemas.microsoft.com/office/drawing/2015/10/21/chartex" xmlns:cx3="http://schemas.microsoft.com/office/drawing/2016/5/9/chartex" xmlns:cx4="http://schemas.microsoft.com/office/drawing/2016/5/10/chartex" xmlns:cx5="http://schemas.microsoft.com/office/drawing/2016/5/11/chartex" xmlns:cx6="http://schemas.microsoft.com/office/drawing/2016/5/12/chartex" xmlns:cx7="http://schemas.microsoft.com/office/drawing/2016/5/13/chartex" xmlns:cx8="http://schemas.microsoft.com/office/drawing/2016/5/14/chartex" xmlns:mc="http://schemas.openxmlformats.org/markup-compatibility/2006" xmlns:aink="http://schemas.microsoft.com/office/drawing/2016/ink" xmlns:am3d="http://schemas.microsoft.com/office/drawing/2017/model3d" xmlns:o="urn:schemas-microsoft-com:office:office" xmlns:oel="http://schemas.microsoft.com/office/2019/extlst" xmlns:r="http://schemas.openxmlformats.org/officeDocument/2006/relationships" xmlns:m="http://schemas.openxmlformats.org/officeDocument/2006/math" xmlns:v="urn:schemas-microsoft-com:vml" xmlns:wp14="http://schemas.microsoft.com/office/word/2010/wordprocessingDrawing" xmlns:wp="http://schemas.openxmlformats.org/drawingml/2006/wordprocessingDrawing" xmlns:w10="urn:schemas-microsoft-com:office:word" xmlns:w="http://schemas.openxmlformats.org/wordprocessingml/2006/main" xmlns:w14="http://schemas.microsoft.com/office/word/2010/wordml" xmlns:w15="http://schemas.microsoft.com/office/word/2012/wordml" xmlns:w16cex="http://schemas.microsoft.com/office/word/2018/wordml/cex" xmlns:w16cid="http://schemas.microsoft.com/office/word/2016/wordml/cid" xmlns:w16="http://schemas.microsoft.com/office/word/2018/wordml" xmlns:w16sdtdh="http://schemas.microsoft.com/office/word/2020/wordml/sdtdatahash" xmlns:w16se="http://schemas.microsoft.com/office/word/2015/wordml/symex" xmlns:wpg="http://schemas.microsoft.com/office/word/2010/wordprocessingGroup" xmlns:wpi="http://schemas.microsoft.com/office/word/2010/wordprocessingInk" xmlns:wne="http://schemas.microsoft.com/office/word/2006/wordml" xmlns:wps="http://schemas.microsoft.com/office/word/2010/wordprocessingShape" mc:Ignorable="w14 w15 w16se w16cid w16 w16cex w16sdtdh wp14">
   <w:abstractNum w:abstractNumId="0" w15:restartNumberingAfterBreak="0">
     <w:nsid w:val="1A660061"/>
     <w:multiLevelType w:val="hybridMultilevel"/>
@@ -821,20 +803,20 @@
       </w:pPr>
     </w:lvl>
   </w:abstractNum>
-  <w:num w:numId="1">
+  <w:num w:numId="1" w16cid:durableId="304049831">
     <w:abstractNumId w:val="0"/>
   </w:num>
-  <w:num w:numId="2">
+  <w:num w:numId="2" w16cid:durableId="1616718960">
     <w:abstractNumId w:val="1"/>
   </w:num>
-  <w:num w:numId="3">
+  <w:num w:numId="3" w16cid:durableId="1661498369">
     <w:abstractNumId w:val="2"/>
   </w:num>
 </w:numbering>
 </file>
 
 <file path=word/styles.xml><?xml version="1.0" encoding="utf-8"?>
-<w:styles xmlns:mc="http://schemas.openxmlformats.org/markup-compatibility/2006" xmlns:r="http://schemas.openxmlformats.org/officeDocument/2006/relationships" xmlns:w="http://schemas.openxmlformats.org/wordprocessingml/2006/main" xmlns:w14="http://schemas.microsoft.com/office/word/2010/wordml" xmlns:w15="http://schemas.microsoft.com/office/word/2012/wordml" xmlns:w16cid="http://schemas.microsoft.com/office/word/2016/wordml/cid" xmlns:w16se="http://schemas.microsoft.com/office/word/2015/wordml/symex" mc:Ignorable="w14 w15 w16se w16cid">
+<w:styles xmlns:mc="http://schemas.openxmlformats.org/markup-compatibility/2006" xmlns:r="http://schemas.openxmlformats.org/officeDocument/2006/relationships" xmlns:w="http://schemas.openxmlformats.org/wordprocessingml/2006/main" xmlns:w14="http://schemas.microsoft.com/office/word/2010/wordml" xmlns:w15="http://schemas.microsoft.com/office/word/2012/wordml" xmlns:w16cex="http://schemas.microsoft.com/office/word/2018/wordml/cex" xmlns:w16cid="http://schemas.microsoft.com/office/word/2016/wordml/cid" xmlns:w16="http://schemas.microsoft.com/office/word/2018/wordml" xmlns:w16sdtdh="http://schemas.microsoft.com/office/word/2020/wordml/sdtdatahash" xmlns:w16se="http://schemas.microsoft.com/office/word/2015/wordml/symex" mc:Ignorable="w14 w15 w16se w16cid w16 w16cex w16sdtdh">
   <w:docDefaults>
     <w:rPrDefault>
       <w:rPr>
@@ -850,7 +832,7 @@
       </w:pPr>
     </w:pPrDefault>
   </w:docDefaults>
-  <w:latentStyles w:defLockedState="0" w:defUIPriority="99" w:defSemiHidden="0" w:defUnhideWhenUsed="0" w:defQFormat="0" w:count="375">
+  <w:latentStyles w:defLockedState="0" w:defUIPriority="99" w:defSemiHidden="0" w:defUnhideWhenUsed="0" w:defQFormat="0" w:count="376">
     <w:lsdException w:name="Normal" w:uiPriority="0" w:qFormat="1"/>
     <w:lsdException w:name="heading 1" w:uiPriority="9" w:qFormat="1"/>
     <w:lsdException w:name="heading 2" w:semiHidden="1" w:uiPriority="9" w:unhideWhenUsed="1" w:qFormat="1"/>
@@ -956,7 +938,6 @@
     <w:lsdException w:name="HTML Sample" w:semiHidden="1" w:unhideWhenUsed="1"/>
     <w:lsdException w:name="HTML Typewriter" w:semiHidden="1" w:unhideWhenUsed="1"/>
     <w:lsdException w:name="HTML Variable" w:semiHidden="1" w:unhideWhenUsed="1"/>
-    <w:lsdException w:name="Normal Table" w:semiHidden="1" w:unhideWhenUsed="1"/>
     <w:lsdException w:name="annotation subject" w:semiHidden="1" w:unhideWhenUsed="1"/>
     <w:lsdException w:name="No List" w:semiHidden="1" w:unhideWhenUsed="1"/>
     <w:lsdException w:name="Outline List 1" w:semiHidden="1" w:unhideWhenUsed="1"/>
@@ -1003,10 +984,8 @@
     <w:lsdException w:name="Table Subtle 2" w:semiHidden="1" w:unhideWhenUsed="1"/>
     <w:lsdException w:name="Table Web 1" w:semiHidden="1" w:unhideWhenUsed="1"/>
     <w:lsdException w:name="Table Web 2" w:semiHidden="1" w:unhideWhenUsed="1"/>
-    <w:lsdException w:name="Table Web 3" w:semiHidden="1" w:unhideWhenUsed="1"/>
     <w:lsdException w:name="Balloon Text" w:semiHidden="1" w:unhideWhenUsed="1"/>
     <w:lsdException w:name="Table Grid" w:uiPriority="39"/>
-    <w:lsdException w:name="Table Theme" w:semiHidden="1" w:unhideWhenUsed="1"/>
     <w:lsdException w:name="Placeholder Text" w:semiHidden="1"/>
     <w:lsdException w:name="No Spacing" w:uiPriority="1" w:qFormat="1"/>
     <w:lsdException w:name="Light Shading" w:uiPriority="60"/>
@@ -1226,6 +1205,7 @@
     <w:lsdException w:name="Smart Hyperlink" w:semiHidden="1" w:unhideWhenUsed="1"/>
     <w:lsdException w:name="Hashtag" w:semiHidden="1" w:unhideWhenUsed="1"/>
     <w:lsdException w:name="Unresolved Mention" w:semiHidden="1" w:unhideWhenUsed="1"/>
+    <w:lsdException w:name="Smart Link" w:semiHidden="1" w:unhideWhenUsed="1"/>
   </w:latentStyles>
   <w:style w:type="paragraph" w:default="1" w:styleId="Normal">
     <w:name w:val="Normal"/>

</xml_diff>